<commit_message>
Updated the title and text in doc
Replaced JAIC with DoD
</commit_message>
<xml_diff>
--- a/docs/Tech_Exchange_Speaker_Application.docx
+++ b/docs/Tech_Exchange_Speaker_Application.docx
@@ -1,6 +1,6 @@
 
 <file path=word/document.xml><?xml version="1.0" encoding="utf-8"?>
-<w:document xmlns:wpc="http://schemas.microsoft.com/office/word/2010/wordprocessingCanvas" xmlns:cx="http://schemas.microsoft.com/office/drawing/2014/chartex" xmlns:cx1="http://schemas.microsoft.com/office/drawing/2015/9/8/chartex" xmlns:cx2="http://schemas.microsoft.com/office/drawing/2015/10/21/chartex" xmlns:cx3="http://schemas.microsoft.com/office/drawing/2016/5/9/chartex" xmlns:cx4="http://schemas.microsoft.com/office/drawing/2016/5/10/chartex" xmlns:cx5="http://schemas.microsoft.com/office/drawing/2016/5/11/chartex" xmlns:cx6="http://schemas.microsoft.com/office/drawing/2016/5/12/chartex" xmlns:cx7="http://schemas.microsoft.com/office/drawing/2016/5/13/chartex" xmlns:cx8="http://schemas.microsoft.com/office/drawing/2016/5/14/chartex" xmlns:mc="http://schemas.openxmlformats.org/markup-compatibility/2006" xmlns:aink="http://schemas.microsoft.com/office/drawing/2016/ink" xmlns:am3d="http://schemas.microsoft.com/office/drawing/2017/model3d" xmlns:o="urn:schemas-microsoft-com:office:office" xmlns:r="http://schemas.openxmlformats.org/officeDocument/2006/relationships" xmlns:m="http://schemas.openxmlformats.org/officeDocument/2006/math" xmlns:v="urn:schemas-microsoft-com:vml" xmlns:wp14="http://schemas.microsoft.com/office/word/2010/wordprocessingDrawing" xmlns:wp="http://schemas.openxmlformats.org/drawingml/2006/wordprocessingDrawing" xmlns:w10="urn:schemas-microsoft-com:office:word" xmlns:w="http://schemas.openxmlformats.org/wordprocessingml/2006/main" xmlns:w14="http://schemas.microsoft.com/office/word/2010/wordml" xmlns:w15="http://schemas.microsoft.com/office/word/2012/wordml" xmlns:w16cex="http://schemas.microsoft.com/office/word/2018/wordml/cex" xmlns:w16cid="http://schemas.microsoft.com/office/word/2016/wordml/cid" xmlns:w16="http://schemas.microsoft.com/office/word/2018/wordml" xmlns:w16sdtdh="http://schemas.microsoft.com/office/word/2020/wordml/sdtdatahash" xmlns:w16se="http://schemas.microsoft.com/office/word/2015/wordml/symex" xmlns:wpg="http://schemas.microsoft.com/office/word/2010/wordprocessingGroup" xmlns:wpi="http://schemas.microsoft.com/office/word/2010/wordprocessingInk" xmlns:wne="http://schemas.microsoft.com/office/word/2006/wordml" xmlns:wps="http://schemas.microsoft.com/office/word/2010/wordprocessingShape" mc:Ignorable="w14 w15 w16se w16cid w16 w16cex w16sdtdh wp14">
+<w:document xmlns:wpc="http://schemas.microsoft.com/office/word/2010/wordprocessingCanvas" xmlns:cx="http://schemas.microsoft.com/office/drawing/2014/chartex" xmlns:cx1="http://schemas.microsoft.com/office/drawing/2015/9/8/chartex" xmlns:cx2="http://schemas.microsoft.com/office/drawing/2015/10/21/chartex" xmlns:cx3="http://schemas.microsoft.com/office/drawing/2016/5/9/chartex" xmlns:cx4="http://schemas.microsoft.com/office/drawing/2016/5/10/chartex" xmlns:cx5="http://schemas.microsoft.com/office/drawing/2016/5/11/chartex" xmlns:cx6="http://schemas.microsoft.com/office/drawing/2016/5/12/chartex" xmlns:cx7="http://schemas.microsoft.com/office/drawing/2016/5/13/chartex" xmlns:cx8="http://schemas.microsoft.com/office/drawing/2016/5/14/chartex" xmlns:mc="http://schemas.openxmlformats.org/markup-compatibility/2006" xmlns:aink="http://schemas.microsoft.com/office/drawing/2016/ink" xmlns:am3d="http://schemas.microsoft.com/office/drawing/2017/model3d" xmlns:o="urn:schemas-microsoft-com:office:office" xmlns:r="http://schemas.openxmlformats.org/officeDocument/2006/relationships" xmlns:m="http://schemas.openxmlformats.org/officeDocument/2006/math" xmlns:v="urn:schemas-microsoft-com:vml" xmlns:wp14="http://schemas.microsoft.com/office/word/2010/wordprocessingDrawing" xmlns:wp="http://schemas.openxmlformats.org/drawingml/2006/wordprocessingDrawing" xmlns:w10="urn:schemas-microsoft-com:office:word" xmlns:w="http://schemas.openxmlformats.org/wordprocessingml/2006/main" xmlns:w14="http://schemas.microsoft.com/office/word/2010/wordml" xmlns:w15="http://schemas.microsoft.com/office/word/2012/wordml" xmlns:w16cex="http://schemas.microsoft.com/office/word/2018/wordml/cex" xmlns:w16cid="http://schemas.microsoft.com/office/word/2016/wordml/cid" xmlns:w16="http://schemas.microsoft.com/office/word/2018/wordml" xmlns:w16se="http://schemas.microsoft.com/office/word/2015/wordml/symex" xmlns:wpg="http://schemas.microsoft.com/office/word/2010/wordprocessingGroup" xmlns:wpi="http://schemas.microsoft.com/office/word/2010/wordprocessingInk" xmlns:wne="http://schemas.microsoft.com/office/word/2006/wordml" xmlns:wps="http://schemas.microsoft.com/office/word/2010/wordprocessingShape" mc:Ignorable="w14 w15 w16se w16cid w16 w16cex wp14">
   <w:body>
     <w:p>
       <w:pPr>
@@ -21,7 +21,16 @@
           <w:bCs/>
           <w:sz w:val="28"/>
         </w:rPr>
-        <w:t>JAIC AI Technology Exchange -</w:t>
+        <w:t>DoD</w:t>
+      </w:r>
+      <w:r>
+        <w:rPr>
+          <w:rFonts w:ascii="Century Gothic" w:hAnsi="Century Gothic"/>
+          <w:b/>
+          <w:bCs/>
+          <w:sz w:val="28"/>
+        </w:rPr>
+        <w:t xml:space="preserve"> AI Technology Exchange -</w:t>
       </w:r>
       <w:r>
         <w:rPr>
@@ -96,7 +105,27 @@
           <w:color w:val="002060"/>
           <w:sz w:val="18"/>
         </w:rPr>
-        <w:t xml:space="preserve">To submit a proposal for the JAIC AI Technology Exchange, please fill out the following form, as well as the agreements at the end, and email your completed application document, as well as up to three supporting documents, to </w:t>
+        <w:t xml:space="preserve">To submit a proposal for the </w:t>
+      </w:r>
+      <w:r>
+        <w:rPr>
+          <w:rFonts w:ascii="Century Gothic" w:hAnsi="Century Gothic"/>
+          <w:b/>
+          <w:bCs/>
+          <w:color w:val="002060"/>
+          <w:sz w:val="18"/>
+        </w:rPr>
+        <w:t>DoD</w:t>
+      </w:r>
+      <w:r>
+        <w:rPr>
+          <w:rFonts w:ascii="Century Gothic" w:hAnsi="Century Gothic"/>
+          <w:b/>
+          <w:bCs/>
+          <w:color w:val="002060"/>
+          <w:sz w:val="18"/>
+        </w:rPr>
+        <w:t xml:space="preserve"> AI Technology Exchange, please fill out the following form, as well as the agreements at the end, and email your completed application document, as well as up to three supporting documents, to </w:t>
       </w:r>
       <w:hyperlink r:id="rId7" w:history="1">
         <w:r>
@@ -472,7 +501,40 @@
           <w:sz w:val="18"/>
           <w:szCs w:val="18"/>
         </w:rPr>
-        <w:t>See below for the purposes and processes of use, in support of the JAIC 2021 AI Technology Exchange.</w:t>
+        <w:t xml:space="preserve">See below for the purposes and processes of use, in support of the </w:t>
+      </w:r>
+      <w:r>
+        <w:rPr>
+          <w:rFonts w:ascii="Century Gothic" w:hAnsi="Century Gothic"/>
+          <w:b/>
+          <w:bCs/>
+          <w:color w:val="002060"/>
+          <w:sz w:val="18"/>
+          <w:szCs w:val="18"/>
+        </w:rPr>
+        <w:t xml:space="preserve">2021 </w:t>
+      </w:r>
+      <w:r>
+        <w:rPr>
+          <w:rFonts w:ascii="Century Gothic" w:hAnsi="Century Gothic"/>
+          <w:b/>
+          <w:bCs/>
+          <w:color w:val="002060"/>
+          <w:sz w:val="18"/>
+          <w:szCs w:val="18"/>
+        </w:rPr>
+        <w:t>DoD</w:t>
+      </w:r>
+      <w:r>
+        <w:rPr>
+          <w:rFonts w:ascii="Century Gothic" w:hAnsi="Century Gothic"/>
+          <w:b/>
+          <w:bCs/>
+          <w:color w:val="002060"/>
+          <w:sz w:val="18"/>
+          <w:szCs w:val="18"/>
+        </w:rPr>
+        <w:t xml:space="preserve"> AI Technology Exchange.</w:t>
       </w:r>
       <w:r>
         <w:rPr>
@@ -1294,7 +1356,7 @@
                 <v:stroke joinstyle="miter"/>
                 <v:path gradientshapeok="t" o:connecttype="rect"/>
               </v:shapetype>
-              <v:shape id="Text Box 1" o:spid="_x0000_s1026" type="#_x0000_t202" style="position:absolute;margin-left:0;margin-top:13.6pt;width:476.85pt;height:23.8pt;z-index:251659264;visibility:visible;mso-wrap-style:square;mso-wrap-distance-left:9pt;mso-wrap-distance-top:0;mso-wrap-distance-right:9pt;mso-wrap-distance-bottom:0;mso-position-horizontal:absolute;mso-position-horizontal-relative:text;mso-position-vertical:absolute;mso-position-vertical-relative:text;v-text-anchor:top" o:gfxdata="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" fillcolor="#d8d8d8 [2732]" strokeweight=".5pt">
+              <v:shape id="Text Box 1" o:spid="_x0000_s1026" type="#_x0000_t202" style="position:absolute;margin-left:0;margin-top:13.6pt;width:476.85pt;height:23.8pt;z-index:251659264;visibility:visible;mso-wrap-style:square;mso-wrap-distance-left:9pt;mso-wrap-distance-top:0;mso-wrap-distance-right:9pt;mso-wrap-distance-bottom:0;mso-position-horizontal:absolute;mso-position-horizontal-relative:text;mso-position-vertical:absolute;mso-position-vertical-relative:text;v-text-anchor:top" o:gfxdata="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" fillcolor="#d8d8d8 [2732]" strokeweight=".5pt">
                 <v:textbox>
                   <w:txbxContent>
                     <w:p/>
@@ -2076,7 +2138,7 @@
           </mc:Choice>
           <mc:Fallback>
             <w:pict>
-              <v:shape w14:anchorId="4248D134" id="Text Box 2" o:spid="_x0000_s1027" type="#_x0000_t202" style="position:absolute;margin-left:0;margin-top:0;width:476.85pt;height:23.8pt;z-index:251661312;visibility:visible;mso-wrap-style:square;mso-wrap-distance-left:9pt;mso-wrap-distance-top:0;mso-wrap-distance-right:9pt;mso-wrap-distance-bottom:0;mso-position-horizontal:absolute;mso-position-horizontal-relative:text;mso-position-vertical:absolute;mso-position-vertical-relative:text;v-text-anchor:top" o:gfxdata="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" fillcolor="#d8d8d8 [2732]" strokeweight=".5pt">
+              <v:shape w14:anchorId="4248D134" id="Text Box 2" o:spid="_x0000_s1027" type="#_x0000_t202" style="position:absolute;margin-left:0;margin-top:0;width:476.85pt;height:23.8pt;z-index:251661312;visibility:visible;mso-wrap-style:square;mso-wrap-distance-left:9pt;mso-wrap-distance-top:0;mso-wrap-distance-right:9pt;mso-wrap-distance-bottom:0;mso-position-horizontal:absolute;mso-position-horizontal-relative:text;mso-position-vertical:absolute;mso-position-vertical-relative:text;v-text-anchor:top" o:gfxdata="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" fillcolor="#d8d8d8 [2732]" strokeweight=".5pt">
                 <v:textbox>
                   <w:txbxContent>
                     <w:p/>
@@ -2237,7 +2299,7 @@
           </mc:Choice>
           <mc:Fallback>
             <w:pict>
-              <v:shape w14:anchorId="7108A3FA" id="Text Box 3" o:spid="_x0000_s1028" type="#_x0000_t202" style="position:absolute;margin-left:0;margin-top:5.85pt;width:476.85pt;height:207.7pt;z-index:251663360;visibility:visible;mso-wrap-style:square;mso-height-percent:0;mso-wrap-distance-left:9pt;mso-wrap-distance-top:0;mso-wrap-distance-right:9pt;mso-wrap-distance-bottom:0;mso-position-horizontal:absolute;mso-position-horizontal-relative:text;mso-position-vertical:absolute;mso-position-vertical-relative:text;mso-height-percent:0;mso-height-relative:margin;v-text-anchor:top" o:gfxdata="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" fillcolor="#d8d8d8 [2732]" strokeweight=".5pt">
+              <v:shape w14:anchorId="7108A3FA" id="Text Box 3" o:spid="_x0000_s1028" type="#_x0000_t202" style="position:absolute;margin-left:0;margin-top:5.85pt;width:476.85pt;height:207.7pt;z-index:251663360;visibility:visible;mso-wrap-style:square;mso-height-percent:0;mso-wrap-distance-left:9pt;mso-wrap-distance-top:0;mso-wrap-distance-right:9pt;mso-wrap-distance-bottom:0;mso-position-horizontal:absolute;mso-position-horizontal-relative:text;mso-position-vertical:absolute;mso-position-vertical-relative:text;mso-height-percent:0;mso-height-relative:margin;v-text-anchor:top" o:gfxdata="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" fillcolor="#d8d8d8 [2732]" strokeweight=".5pt">
                 <v:textbox>
                   <w:txbxContent>
                     <w:p/>
@@ -2560,7 +2622,7 @@
           </mc:Choice>
           <mc:Fallback>
             <w:pict>
-              <v:shape w14:anchorId="50D733A5" id="Text Box 4" o:spid="_x0000_s1029" type="#_x0000_t202" style="position:absolute;margin-left:0;margin-top:4.9pt;width:476.85pt;height:75.9pt;z-index:251665408;visibility:visible;mso-wrap-style:square;mso-height-percent:0;mso-wrap-distance-left:9pt;mso-wrap-distance-top:0;mso-wrap-distance-right:9pt;mso-wrap-distance-bottom:0;mso-position-horizontal:absolute;mso-position-horizontal-relative:text;mso-position-vertical:absolute;mso-position-vertical-relative:text;mso-height-percent:0;mso-height-relative:margin;v-text-anchor:top" o:gfxdata="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" fillcolor="#d8d8d8 [2732]" strokeweight=".5pt">
+              <v:shape w14:anchorId="50D733A5" id="Text Box 4" o:spid="_x0000_s1029" type="#_x0000_t202" style="position:absolute;margin-left:0;margin-top:4.9pt;width:476.85pt;height:75.9pt;z-index:251665408;visibility:visible;mso-wrap-style:square;mso-height-percent:0;mso-wrap-distance-left:9pt;mso-wrap-distance-top:0;mso-wrap-distance-right:9pt;mso-wrap-distance-bottom:0;mso-position-horizontal:absolute;mso-position-horizontal-relative:text;mso-position-vertical:absolute;mso-position-vertical-relative:text;mso-height-percent:0;mso-height-relative:margin;v-text-anchor:top" o:gfxdata="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" fillcolor="#d8d8d8 [2732]" strokeweight=".5pt">
                 <v:textbox>
                   <w:txbxContent>
                     <w:p/>
@@ -3337,7 +3399,7 @@
 </file>
 
 <file path=word/endnotes.xml><?xml version="1.0" encoding="utf-8"?>
-<w:endnotes xmlns:wpc="http://schemas.microsoft.com/office/word/2010/wordprocessingCanvas" xmlns:cx="http://schemas.microsoft.com/office/drawing/2014/chartex" xmlns:cx1="http://schemas.microsoft.com/office/drawing/2015/9/8/chartex" xmlns:cx2="http://schemas.microsoft.com/office/drawing/2015/10/21/chartex" xmlns:cx3="http://schemas.microsoft.com/office/drawing/2016/5/9/chartex" xmlns:cx4="http://schemas.microsoft.com/office/drawing/2016/5/10/chartex" xmlns:cx5="http://schemas.microsoft.com/office/drawing/2016/5/11/chartex" xmlns:cx6="http://schemas.microsoft.com/office/drawing/2016/5/12/chartex" xmlns:cx7="http://schemas.microsoft.com/office/drawing/2016/5/13/chartex" xmlns:cx8="http://schemas.microsoft.com/office/drawing/2016/5/14/chartex" xmlns:mc="http://schemas.openxmlformats.org/markup-compatibility/2006" xmlns:aink="http://schemas.microsoft.com/office/drawing/2016/ink" xmlns:am3d="http://schemas.microsoft.com/office/drawing/2017/model3d" xmlns:o="urn:schemas-microsoft-com:office:office" xmlns:r="http://schemas.openxmlformats.org/officeDocument/2006/relationships" xmlns:m="http://schemas.openxmlformats.org/officeDocument/2006/math" xmlns:v="urn:schemas-microsoft-com:vml" xmlns:wp14="http://schemas.microsoft.com/office/word/2010/wordprocessingDrawing" xmlns:wp="http://schemas.openxmlformats.org/drawingml/2006/wordprocessingDrawing" xmlns:w10="urn:schemas-microsoft-com:office:word" xmlns:w="http://schemas.openxmlformats.org/wordprocessingml/2006/main" xmlns:w14="http://schemas.microsoft.com/office/word/2010/wordml" xmlns:w15="http://schemas.microsoft.com/office/word/2012/wordml" xmlns:w16cex="http://schemas.microsoft.com/office/word/2018/wordml/cex" xmlns:w16cid="http://schemas.microsoft.com/office/word/2016/wordml/cid" xmlns:w16="http://schemas.microsoft.com/office/word/2018/wordml" xmlns:w16sdtdh="http://schemas.microsoft.com/office/word/2020/wordml/sdtdatahash" xmlns:w16se="http://schemas.microsoft.com/office/word/2015/wordml/symex" xmlns:wpg="http://schemas.microsoft.com/office/word/2010/wordprocessingGroup" xmlns:wpi="http://schemas.microsoft.com/office/word/2010/wordprocessingInk" xmlns:wne="http://schemas.microsoft.com/office/word/2006/wordml" xmlns:wps="http://schemas.microsoft.com/office/word/2010/wordprocessingShape" mc:Ignorable="w14 w15 w16se w16cid w16 w16cex w16sdtdh wp14">
+<w:endnotes xmlns:wpc="http://schemas.microsoft.com/office/word/2010/wordprocessingCanvas" xmlns:cx="http://schemas.microsoft.com/office/drawing/2014/chartex" xmlns:cx1="http://schemas.microsoft.com/office/drawing/2015/9/8/chartex" xmlns:cx2="http://schemas.microsoft.com/office/drawing/2015/10/21/chartex" xmlns:cx3="http://schemas.microsoft.com/office/drawing/2016/5/9/chartex" xmlns:cx4="http://schemas.microsoft.com/office/drawing/2016/5/10/chartex" xmlns:cx5="http://schemas.microsoft.com/office/drawing/2016/5/11/chartex" xmlns:cx6="http://schemas.microsoft.com/office/drawing/2016/5/12/chartex" xmlns:cx7="http://schemas.microsoft.com/office/drawing/2016/5/13/chartex" xmlns:cx8="http://schemas.microsoft.com/office/drawing/2016/5/14/chartex" xmlns:mc="http://schemas.openxmlformats.org/markup-compatibility/2006" xmlns:aink="http://schemas.microsoft.com/office/drawing/2016/ink" xmlns:am3d="http://schemas.microsoft.com/office/drawing/2017/model3d" xmlns:o="urn:schemas-microsoft-com:office:office" xmlns:r="http://schemas.openxmlformats.org/officeDocument/2006/relationships" xmlns:m="http://schemas.openxmlformats.org/officeDocument/2006/math" xmlns:v="urn:schemas-microsoft-com:vml" xmlns:wp14="http://schemas.microsoft.com/office/word/2010/wordprocessingDrawing" xmlns:wp="http://schemas.openxmlformats.org/drawingml/2006/wordprocessingDrawing" xmlns:w10="urn:schemas-microsoft-com:office:word" xmlns:w="http://schemas.openxmlformats.org/wordprocessingml/2006/main" xmlns:w14="http://schemas.microsoft.com/office/word/2010/wordml" xmlns:w15="http://schemas.microsoft.com/office/word/2012/wordml" xmlns:w16cex="http://schemas.microsoft.com/office/word/2018/wordml/cex" xmlns:w16cid="http://schemas.microsoft.com/office/word/2016/wordml/cid" xmlns:w16="http://schemas.microsoft.com/office/word/2018/wordml" xmlns:w16se="http://schemas.microsoft.com/office/word/2015/wordml/symex" xmlns:wpg="http://schemas.microsoft.com/office/word/2010/wordprocessingGroup" xmlns:wpi="http://schemas.microsoft.com/office/word/2010/wordprocessingInk" xmlns:wne="http://schemas.microsoft.com/office/word/2006/wordml" xmlns:wps="http://schemas.microsoft.com/office/word/2010/wordprocessingShape" mc:Ignorable="w14 w15 w16se w16cid w16 w16cex wp14">
   <w:endnote w:type="separator" w:id="-1">
     <w:p>
       <w:pPr>
@@ -3362,7 +3424,7 @@
 </file>
 
 <file path=word/footnotes.xml><?xml version="1.0" encoding="utf-8"?>
-<w:footnotes xmlns:wpc="http://schemas.microsoft.com/office/word/2010/wordprocessingCanvas" xmlns:cx="http://schemas.microsoft.com/office/drawing/2014/chartex" xmlns:cx1="http://schemas.microsoft.com/office/drawing/2015/9/8/chartex" xmlns:cx2="http://schemas.microsoft.com/office/drawing/2015/10/21/chartex" xmlns:cx3="http://schemas.microsoft.com/office/drawing/2016/5/9/chartex" xmlns:cx4="http://schemas.microsoft.com/office/drawing/2016/5/10/chartex" xmlns:cx5="http://schemas.microsoft.com/office/drawing/2016/5/11/chartex" xmlns:cx6="http://schemas.microsoft.com/office/drawing/2016/5/12/chartex" xmlns:cx7="http://schemas.microsoft.com/office/drawing/2016/5/13/chartex" xmlns:cx8="http://schemas.microsoft.com/office/drawing/2016/5/14/chartex" xmlns:mc="http://schemas.openxmlformats.org/markup-compatibility/2006" xmlns:aink="http://schemas.microsoft.com/office/drawing/2016/ink" xmlns:am3d="http://schemas.microsoft.com/office/drawing/2017/model3d" xmlns:o="urn:schemas-microsoft-com:office:office" xmlns:r="http://schemas.openxmlformats.org/officeDocument/2006/relationships" xmlns:m="http://schemas.openxmlformats.org/officeDocument/2006/math" xmlns:v="urn:schemas-microsoft-com:vml" xmlns:wp14="http://schemas.microsoft.com/office/word/2010/wordprocessingDrawing" xmlns:wp="http://schemas.openxmlformats.org/drawingml/2006/wordprocessingDrawing" xmlns:w10="urn:schemas-microsoft-com:office:word" xmlns:w="http://schemas.openxmlformats.org/wordprocessingml/2006/main" xmlns:w14="http://schemas.microsoft.com/office/word/2010/wordml" xmlns:w15="http://schemas.microsoft.com/office/word/2012/wordml" xmlns:w16cex="http://schemas.microsoft.com/office/word/2018/wordml/cex" xmlns:w16cid="http://schemas.microsoft.com/office/word/2016/wordml/cid" xmlns:w16="http://schemas.microsoft.com/office/word/2018/wordml" xmlns:w16sdtdh="http://schemas.microsoft.com/office/word/2020/wordml/sdtdatahash" xmlns:w16se="http://schemas.microsoft.com/office/word/2015/wordml/symex" xmlns:wpg="http://schemas.microsoft.com/office/word/2010/wordprocessingGroup" xmlns:wpi="http://schemas.microsoft.com/office/word/2010/wordprocessingInk" xmlns:wne="http://schemas.microsoft.com/office/word/2006/wordml" xmlns:wps="http://schemas.microsoft.com/office/word/2010/wordprocessingShape" mc:Ignorable="w14 w15 w16se w16cid w16 w16cex w16sdtdh wp14">
+<w:footnotes xmlns:wpc="http://schemas.microsoft.com/office/word/2010/wordprocessingCanvas" xmlns:cx="http://schemas.microsoft.com/office/drawing/2014/chartex" xmlns:cx1="http://schemas.microsoft.com/office/drawing/2015/9/8/chartex" xmlns:cx2="http://schemas.microsoft.com/office/drawing/2015/10/21/chartex" xmlns:cx3="http://schemas.microsoft.com/office/drawing/2016/5/9/chartex" xmlns:cx4="http://schemas.microsoft.com/office/drawing/2016/5/10/chartex" xmlns:cx5="http://schemas.microsoft.com/office/drawing/2016/5/11/chartex" xmlns:cx6="http://schemas.microsoft.com/office/drawing/2016/5/12/chartex" xmlns:cx7="http://schemas.microsoft.com/office/drawing/2016/5/13/chartex" xmlns:cx8="http://schemas.microsoft.com/office/drawing/2016/5/14/chartex" xmlns:mc="http://schemas.openxmlformats.org/markup-compatibility/2006" xmlns:aink="http://schemas.microsoft.com/office/drawing/2016/ink" xmlns:am3d="http://schemas.microsoft.com/office/drawing/2017/model3d" xmlns:o="urn:schemas-microsoft-com:office:office" xmlns:r="http://schemas.openxmlformats.org/officeDocument/2006/relationships" xmlns:m="http://schemas.openxmlformats.org/officeDocument/2006/math" xmlns:v="urn:schemas-microsoft-com:vml" xmlns:wp14="http://schemas.microsoft.com/office/word/2010/wordprocessingDrawing" xmlns:wp="http://schemas.openxmlformats.org/drawingml/2006/wordprocessingDrawing" xmlns:w10="urn:schemas-microsoft-com:office:word" xmlns:w="http://schemas.openxmlformats.org/wordprocessingml/2006/main" xmlns:w14="http://schemas.microsoft.com/office/word/2010/wordml" xmlns:w15="http://schemas.microsoft.com/office/word/2012/wordml" xmlns:w16cex="http://schemas.microsoft.com/office/word/2018/wordml/cex" xmlns:w16cid="http://schemas.microsoft.com/office/word/2016/wordml/cid" xmlns:w16="http://schemas.microsoft.com/office/word/2018/wordml" xmlns:w16se="http://schemas.microsoft.com/office/word/2015/wordml/symex" xmlns:wpg="http://schemas.microsoft.com/office/word/2010/wordprocessingGroup" xmlns:wpi="http://schemas.microsoft.com/office/word/2010/wordprocessingInk" xmlns:wne="http://schemas.microsoft.com/office/word/2006/wordml" xmlns:wps="http://schemas.microsoft.com/office/word/2010/wordprocessingShape" mc:Ignorable="w14 w15 w16se w16cid w16 w16cex wp14">
   <w:footnote w:type="separator" w:id="-1">
     <w:p>
       <w:pPr>
@@ -3387,7 +3449,7 @@
 </file>
 
 <file path=word/header1.xml><?xml version="1.0" encoding="utf-8"?>
-<w:hdr xmlns:wpc="http://schemas.microsoft.com/office/word/2010/wordprocessingCanvas" xmlns:cx="http://schemas.microsoft.com/office/drawing/2014/chartex" xmlns:cx1="http://schemas.microsoft.com/office/drawing/2015/9/8/chartex" xmlns:cx2="http://schemas.microsoft.com/office/drawing/2015/10/21/chartex" xmlns:cx3="http://schemas.microsoft.com/office/drawing/2016/5/9/chartex" xmlns:cx4="http://schemas.microsoft.com/office/drawing/2016/5/10/chartex" xmlns:cx5="http://schemas.microsoft.com/office/drawing/2016/5/11/chartex" xmlns:cx6="http://schemas.microsoft.com/office/drawing/2016/5/12/chartex" xmlns:cx7="http://schemas.microsoft.com/office/drawing/2016/5/13/chartex" xmlns:cx8="http://schemas.microsoft.com/office/drawing/2016/5/14/chartex" xmlns:mc="http://schemas.openxmlformats.org/markup-compatibility/2006" xmlns:aink="http://schemas.microsoft.com/office/drawing/2016/ink" xmlns:am3d="http://schemas.microsoft.com/office/drawing/2017/model3d" xmlns:o="urn:schemas-microsoft-com:office:office" xmlns:r="http://schemas.openxmlformats.org/officeDocument/2006/relationships" xmlns:m="http://schemas.openxmlformats.org/officeDocument/2006/math" xmlns:v="urn:schemas-microsoft-com:vml" xmlns:wp14="http://schemas.microsoft.com/office/word/2010/wordprocessingDrawing" xmlns:wp="http://schemas.openxmlformats.org/drawingml/2006/wordprocessingDrawing" xmlns:w10="urn:schemas-microsoft-com:office:word" xmlns:w="http://schemas.openxmlformats.org/wordprocessingml/2006/main" xmlns:w14="http://schemas.microsoft.com/office/word/2010/wordml" xmlns:w15="http://schemas.microsoft.com/office/word/2012/wordml" xmlns:w16cex="http://schemas.microsoft.com/office/word/2018/wordml/cex" xmlns:w16cid="http://schemas.microsoft.com/office/word/2016/wordml/cid" xmlns:w16="http://schemas.microsoft.com/office/word/2018/wordml" xmlns:w16sdtdh="http://schemas.microsoft.com/office/word/2020/wordml/sdtdatahash" xmlns:w16se="http://schemas.microsoft.com/office/word/2015/wordml/symex" xmlns:wpg="http://schemas.microsoft.com/office/word/2010/wordprocessingGroup" xmlns:wpi="http://schemas.microsoft.com/office/word/2010/wordprocessingInk" xmlns:wne="http://schemas.microsoft.com/office/word/2006/wordml" xmlns:wps="http://schemas.microsoft.com/office/word/2010/wordprocessingShape" mc:Ignorable="w14 w15 w16se w16cid w16 w16cex w16sdtdh wp14">
+<w:hdr xmlns:wpc="http://schemas.microsoft.com/office/word/2010/wordprocessingCanvas" xmlns:cx="http://schemas.microsoft.com/office/drawing/2014/chartex" xmlns:cx1="http://schemas.microsoft.com/office/drawing/2015/9/8/chartex" xmlns:cx2="http://schemas.microsoft.com/office/drawing/2015/10/21/chartex" xmlns:cx3="http://schemas.microsoft.com/office/drawing/2016/5/9/chartex" xmlns:cx4="http://schemas.microsoft.com/office/drawing/2016/5/10/chartex" xmlns:cx5="http://schemas.microsoft.com/office/drawing/2016/5/11/chartex" xmlns:cx6="http://schemas.microsoft.com/office/drawing/2016/5/12/chartex" xmlns:cx7="http://schemas.microsoft.com/office/drawing/2016/5/13/chartex" xmlns:cx8="http://schemas.microsoft.com/office/drawing/2016/5/14/chartex" xmlns:mc="http://schemas.openxmlformats.org/markup-compatibility/2006" xmlns:aink="http://schemas.microsoft.com/office/drawing/2016/ink" xmlns:am3d="http://schemas.microsoft.com/office/drawing/2017/model3d" xmlns:o="urn:schemas-microsoft-com:office:office" xmlns:r="http://schemas.openxmlformats.org/officeDocument/2006/relationships" xmlns:m="http://schemas.openxmlformats.org/officeDocument/2006/math" xmlns:v="urn:schemas-microsoft-com:vml" xmlns:wp14="http://schemas.microsoft.com/office/word/2010/wordprocessingDrawing" xmlns:wp="http://schemas.openxmlformats.org/drawingml/2006/wordprocessingDrawing" xmlns:w10="urn:schemas-microsoft-com:office:word" xmlns:w="http://schemas.openxmlformats.org/wordprocessingml/2006/main" xmlns:w14="http://schemas.microsoft.com/office/word/2010/wordml" xmlns:w15="http://schemas.microsoft.com/office/word/2012/wordml" xmlns:w16cex="http://schemas.microsoft.com/office/word/2018/wordml/cex" xmlns:w16cid="http://schemas.microsoft.com/office/word/2016/wordml/cid" xmlns:w16="http://schemas.microsoft.com/office/word/2018/wordml" xmlns:w16se="http://schemas.microsoft.com/office/word/2015/wordml/symex" xmlns:wpg="http://schemas.microsoft.com/office/word/2010/wordprocessingGroup" xmlns:wpi="http://schemas.microsoft.com/office/word/2010/wordprocessingInk" xmlns:wne="http://schemas.microsoft.com/office/word/2006/wordml" xmlns:wps="http://schemas.microsoft.com/office/word/2010/wordprocessingShape" mc:Ignorable="w14 w15 w16se w16cid w16 w16cex wp14">
   <w:p>
     <w:pPr>
       <w:pStyle w:val="Header"/>
@@ -3454,7 +3516,7 @@
 </file>
 
 <file path=word/numbering.xml><?xml version="1.0" encoding="utf-8"?>
-<w:numbering xmlns:wpc="http://schemas.microsoft.com/office/word/2010/wordprocessingCanvas" xmlns:cx="http://schemas.microsoft.com/office/drawing/2014/chartex" xmlns:cx1="http://schemas.microsoft.com/office/drawing/2015/9/8/chartex" xmlns:cx2="http://schemas.microsoft.com/office/drawing/2015/10/21/chartex" xmlns:cx3="http://schemas.microsoft.com/office/drawing/2016/5/9/chartex" xmlns:cx4="http://schemas.microsoft.com/office/drawing/2016/5/10/chartex" xmlns:cx5="http://schemas.microsoft.com/office/drawing/2016/5/11/chartex" xmlns:cx6="http://schemas.microsoft.com/office/drawing/2016/5/12/chartex" xmlns:cx7="http://schemas.microsoft.com/office/drawing/2016/5/13/chartex" xmlns:cx8="http://schemas.microsoft.com/office/drawing/2016/5/14/chartex" xmlns:mc="http://schemas.openxmlformats.org/markup-compatibility/2006" xmlns:aink="http://schemas.microsoft.com/office/drawing/2016/ink" xmlns:am3d="http://schemas.microsoft.com/office/drawing/2017/model3d" xmlns:o="urn:schemas-microsoft-com:office:office" xmlns:r="http://schemas.openxmlformats.org/officeDocument/2006/relationships" xmlns:m="http://schemas.openxmlformats.org/officeDocument/2006/math" xmlns:v="urn:schemas-microsoft-com:vml" xmlns:wp14="http://schemas.microsoft.com/office/word/2010/wordprocessingDrawing" xmlns:wp="http://schemas.openxmlformats.org/drawingml/2006/wordprocessingDrawing" xmlns:w10="urn:schemas-microsoft-com:office:word" xmlns:w="http://schemas.openxmlformats.org/wordprocessingml/2006/main" xmlns:w14="http://schemas.microsoft.com/office/word/2010/wordml" xmlns:w15="http://schemas.microsoft.com/office/word/2012/wordml" xmlns:w16cex="http://schemas.microsoft.com/office/word/2018/wordml/cex" xmlns:w16cid="http://schemas.microsoft.com/office/word/2016/wordml/cid" xmlns:w16="http://schemas.microsoft.com/office/word/2018/wordml" xmlns:w16sdtdh="http://schemas.microsoft.com/office/word/2020/wordml/sdtdatahash" xmlns:w16se="http://schemas.microsoft.com/office/word/2015/wordml/symex" xmlns:wpg="http://schemas.microsoft.com/office/word/2010/wordprocessingGroup" xmlns:wpi="http://schemas.microsoft.com/office/word/2010/wordprocessingInk" xmlns:wne="http://schemas.microsoft.com/office/word/2006/wordml" xmlns:wps="http://schemas.microsoft.com/office/word/2010/wordprocessingShape" mc:Ignorable="w14 w15 w16se w16cid w16 w16cex w16sdtdh wp14">
+<w:numbering xmlns:wpc="http://schemas.microsoft.com/office/word/2010/wordprocessingCanvas" xmlns:cx="http://schemas.microsoft.com/office/drawing/2014/chartex" xmlns:cx1="http://schemas.microsoft.com/office/drawing/2015/9/8/chartex" xmlns:cx2="http://schemas.microsoft.com/office/drawing/2015/10/21/chartex" xmlns:cx3="http://schemas.microsoft.com/office/drawing/2016/5/9/chartex" xmlns:cx4="http://schemas.microsoft.com/office/drawing/2016/5/10/chartex" xmlns:cx5="http://schemas.microsoft.com/office/drawing/2016/5/11/chartex" xmlns:cx6="http://schemas.microsoft.com/office/drawing/2016/5/12/chartex" xmlns:cx7="http://schemas.microsoft.com/office/drawing/2016/5/13/chartex" xmlns:cx8="http://schemas.microsoft.com/office/drawing/2016/5/14/chartex" xmlns:mc="http://schemas.openxmlformats.org/markup-compatibility/2006" xmlns:aink="http://schemas.microsoft.com/office/drawing/2016/ink" xmlns:am3d="http://schemas.microsoft.com/office/drawing/2017/model3d" xmlns:o="urn:schemas-microsoft-com:office:office" xmlns:r="http://schemas.openxmlformats.org/officeDocument/2006/relationships" xmlns:m="http://schemas.openxmlformats.org/officeDocument/2006/math" xmlns:v="urn:schemas-microsoft-com:vml" xmlns:wp14="http://schemas.microsoft.com/office/word/2010/wordprocessingDrawing" xmlns:wp="http://schemas.openxmlformats.org/drawingml/2006/wordprocessingDrawing" xmlns:w10="urn:schemas-microsoft-com:office:word" xmlns:w="http://schemas.openxmlformats.org/wordprocessingml/2006/main" xmlns:w14="http://schemas.microsoft.com/office/word/2010/wordml" xmlns:w15="http://schemas.microsoft.com/office/word/2012/wordml" xmlns:w16cex="http://schemas.microsoft.com/office/word/2018/wordml/cex" xmlns:w16cid="http://schemas.microsoft.com/office/word/2016/wordml/cid" xmlns:w16="http://schemas.microsoft.com/office/word/2018/wordml" xmlns:w16se="http://schemas.microsoft.com/office/word/2015/wordml/symex" xmlns:wpg="http://schemas.microsoft.com/office/word/2010/wordprocessingGroup" xmlns:wpi="http://schemas.microsoft.com/office/word/2010/wordprocessingInk" xmlns:wne="http://schemas.microsoft.com/office/word/2006/wordml" xmlns:wps="http://schemas.microsoft.com/office/word/2010/wordprocessingShape" mc:Ignorable="w14 w15 w16se w16cid w16 w16cex wp14">
   <w:abstractNum w:abstractNumId="0" w15:restartNumberingAfterBreak="0">
     <w:nsid w:val="037437FB"/>
     <w:multiLevelType w:val="hybridMultilevel"/>
@@ -3575,7 +3637,7 @@
 </file>
 
 <file path=word/styles.xml><?xml version="1.0" encoding="utf-8"?>
-<w:styles xmlns:mc="http://schemas.openxmlformats.org/markup-compatibility/2006" xmlns:r="http://schemas.openxmlformats.org/officeDocument/2006/relationships" xmlns:w="http://schemas.openxmlformats.org/wordprocessingml/2006/main" xmlns:w14="http://schemas.microsoft.com/office/word/2010/wordml" xmlns:w15="http://schemas.microsoft.com/office/word/2012/wordml" xmlns:w16cex="http://schemas.microsoft.com/office/word/2018/wordml/cex" xmlns:w16cid="http://schemas.microsoft.com/office/word/2016/wordml/cid" xmlns:w16="http://schemas.microsoft.com/office/word/2018/wordml" xmlns:w16sdtdh="http://schemas.microsoft.com/office/word/2020/wordml/sdtdatahash" xmlns:w16se="http://schemas.microsoft.com/office/word/2015/wordml/symex" mc:Ignorable="w14 w15 w16se w16cid w16 w16cex w16sdtdh">
+<w:styles xmlns:mc="http://schemas.openxmlformats.org/markup-compatibility/2006" xmlns:r="http://schemas.openxmlformats.org/officeDocument/2006/relationships" xmlns:w="http://schemas.openxmlformats.org/wordprocessingml/2006/main" xmlns:w14="http://schemas.microsoft.com/office/word/2010/wordml" xmlns:w15="http://schemas.microsoft.com/office/word/2012/wordml" xmlns:w16cex="http://schemas.microsoft.com/office/word/2018/wordml/cex" xmlns:w16cid="http://schemas.microsoft.com/office/word/2016/wordml/cid" xmlns:w16="http://schemas.microsoft.com/office/word/2018/wordml" xmlns:w16se="http://schemas.microsoft.com/office/word/2015/wordml/symex" mc:Ignorable="w14 w15 w16se w16cid w16 w16cex">
   <w:docDefaults>
     <w:rPrDefault>
       <w:rPr>

</xml_diff>